<commit_message>
Updated file in project-2
</commit_message>
<xml_diff>
--- a/project-2/предложение за коледна реформа на Илияна.docx
+++ b/project-2/предложение за коледна реформа на Илияна.docx
@@ -98,24 +98,352 @@
                 <w:rFonts w:ascii="Calibri" w:eastAsia="Calibri" w:hAnsi="Calibri" w:cs="Calibri"/>
               </w:rPr>
             </w:pPr>
-            <w:r>
-              <w:rPr>
-                <w:rFonts w:ascii="Calibri" w:eastAsia="Calibri" w:hAnsi="Calibri" w:cs="Calibri"/>
-              </w:rPr>
-              <w:t>Здравейте, казвам на Лапландия! Тази година нелеката задача да спаси Коледа се пада на мен. Като за начало ще потърся институция за справяне с неприятели</w:t>
-            </w:r>
+            <w:proofErr w:type="spellStart"/>
+            <w:r>
+              <w:rPr>
+                <w:rFonts w:ascii="Calibri" w:eastAsia="Calibri" w:hAnsi="Calibri" w:cs="Calibri"/>
+              </w:rPr>
+              <w:t>Здравейте</w:t>
+            </w:r>
+            <w:proofErr w:type="spellEnd"/>
+            <w:r>
+              <w:rPr>
+                <w:rFonts w:ascii="Calibri" w:eastAsia="Calibri" w:hAnsi="Calibri" w:cs="Calibri"/>
+              </w:rPr>
+              <w:t xml:space="preserve">, </w:t>
+            </w:r>
+            <w:proofErr w:type="spellStart"/>
+            <w:r>
+              <w:rPr>
+                <w:rFonts w:ascii="Calibri" w:eastAsia="Calibri" w:hAnsi="Calibri" w:cs="Calibri"/>
+              </w:rPr>
+              <w:t>казвам</w:t>
+            </w:r>
+            <w:proofErr w:type="spellEnd"/>
+            <w:r>
+              <w:rPr>
+                <w:rFonts w:ascii="Calibri" w:eastAsia="Calibri" w:hAnsi="Calibri" w:cs="Calibri"/>
+              </w:rPr>
+              <w:t xml:space="preserve"> </w:t>
+            </w:r>
+            <w:proofErr w:type="spellStart"/>
+            <w:r>
+              <w:rPr>
+                <w:rFonts w:ascii="Calibri" w:eastAsia="Calibri" w:hAnsi="Calibri" w:cs="Calibri"/>
+              </w:rPr>
+              <w:t>на</w:t>
+            </w:r>
+            <w:proofErr w:type="spellEnd"/>
+            <w:r>
+              <w:rPr>
+                <w:rFonts w:ascii="Calibri" w:eastAsia="Calibri" w:hAnsi="Calibri" w:cs="Calibri"/>
+              </w:rPr>
+              <w:t xml:space="preserve"> </w:t>
+            </w:r>
+            <w:proofErr w:type="spellStart"/>
+            <w:r>
+              <w:rPr>
+                <w:rFonts w:ascii="Calibri" w:eastAsia="Calibri" w:hAnsi="Calibri" w:cs="Calibri"/>
+              </w:rPr>
+              <w:t>Лапландия</w:t>
+            </w:r>
+            <w:proofErr w:type="spellEnd"/>
+            <w:r>
+              <w:rPr>
+                <w:rFonts w:ascii="Calibri" w:eastAsia="Calibri" w:hAnsi="Calibri" w:cs="Calibri"/>
+              </w:rPr>
+              <w:t xml:space="preserve">! </w:t>
+            </w:r>
+            <w:proofErr w:type="spellStart"/>
+            <w:r>
+              <w:rPr>
+                <w:rFonts w:ascii="Calibri" w:eastAsia="Calibri" w:hAnsi="Calibri" w:cs="Calibri"/>
+              </w:rPr>
+              <w:t>Тази</w:t>
+            </w:r>
+            <w:proofErr w:type="spellEnd"/>
+            <w:r>
+              <w:rPr>
+                <w:rFonts w:ascii="Calibri" w:eastAsia="Calibri" w:hAnsi="Calibri" w:cs="Calibri"/>
+              </w:rPr>
+              <w:t xml:space="preserve"> </w:t>
+            </w:r>
+            <w:proofErr w:type="spellStart"/>
+            <w:r>
+              <w:rPr>
+                <w:rFonts w:ascii="Calibri" w:eastAsia="Calibri" w:hAnsi="Calibri" w:cs="Calibri"/>
+              </w:rPr>
+              <w:t>година</w:t>
+            </w:r>
+            <w:proofErr w:type="spellEnd"/>
+            <w:r>
+              <w:rPr>
+                <w:rFonts w:ascii="Calibri" w:eastAsia="Calibri" w:hAnsi="Calibri" w:cs="Calibri"/>
+              </w:rPr>
+              <w:t xml:space="preserve"> </w:t>
+            </w:r>
+            <w:proofErr w:type="spellStart"/>
+            <w:r>
+              <w:rPr>
+                <w:rFonts w:ascii="Calibri" w:eastAsia="Calibri" w:hAnsi="Calibri" w:cs="Calibri"/>
+              </w:rPr>
+              <w:t>нелеката</w:t>
+            </w:r>
+            <w:proofErr w:type="spellEnd"/>
+            <w:r>
+              <w:rPr>
+                <w:rFonts w:ascii="Calibri" w:eastAsia="Calibri" w:hAnsi="Calibri" w:cs="Calibri"/>
+              </w:rPr>
+              <w:t xml:space="preserve"> </w:t>
+            </w:r>
+            <w:proofErr w:type="spellStart"/>
+            <w:r>
+              <w:rPr>
+                <w:rFonts w:ascii="Calibri" w:eastAsia="Calibri" w:hAnsi="Calibri" w:cs="Calibri"/>
+              </w:rPr>
+              <w:t>задача</w:t>
+            </w:r>
+            <w:proofErr w:type="spellEnd"/>
+            <w:r>
+              <w:rPr>
+                <w:rFonts w:ascii="Calibri" w:eastAsia="Calibri" w:hAnsi="Calibri" w:cs="Calibri"/>
+              </w:rPr>
+              <w:t xml:space="preserve"> </w:t>
+            </w:r>
+            <w:proofErr w:type="spellStart"/>
+            <w:r>
+              <w:rPr>
+                <w:rFonts w:ascii="Calibri" w:eastAsia="Calibri" w:hAnsi="Calibri" w:cs="Calibri"/>
+              </w:rPr>
+              <w:t>да</w:t>
+            </w:r>
+            <w:proofErr w:type="spellEnd"/>
+            <w:r>
+              <w:rPr>
+                <w:rFonts w:ascii="Calibri" w:eastAsia="Calibri" w:hAnsi="Calibri" w:cs="Calibri"/>
+              </w:rPr>
+              <w:t xml:space="preserve"> </w:t>
+            </w:r>
+            <w:proofErr w:type="spellStart"/>
+            <w:r>
+              <w:rPr>
+                <w:rFonts w:ascii="Calibri" w:eastAsia="Calibri" w:hAnsi="Calibri" w:cs="Calibri"/>
+              </w:rPr>
+              <w:t>спаси</w:t>
+            </w:r>
+            <w:proofErr w:type="spellEnd"/>
+            <w:r>
+              <w:rPr>
+                <w:rFonts w:ascii="Calibri" w:eastAsia="Calibri" w:hAnsi="Calibri" w:cs="Calibri"/>
+              </w:rPr>
+              <w:t xml:space="preserve"> </w:t>
+            </w:r>
+            <w:proofErr w:type="spellStart"/>
+            <w:r>
+              <w:rPr>
+                <w:rFonts w:ascii="Calibri" w:eastAsia="Calibri" w:hAnsi="Calibri" w:cs="Calibri"/>
+              </w:rPr>
+              <w:t>Коледа</w:t>
+            </w:r>
+            <w:proofErr w:type="spellEnd"/>
+            <w:r>
+              <w:rPr>
+                <w:rFonts w:ascii="Calibri" w:eastAsia="Calibri" w:hAnsi="Calibri" w:cs="Calibri"/>
+              </w:rPr>
+              <w:t xml:space="preserve"> </w:t>
+            </w:r>
+            <w:proofErr w:type="spellStart"/>
+            <w:r>
+              <w:rPr>
+                <w:rFonts w:ascii="Calibri" w:eastAsia="Calibri" w:hAnsi="Calibri" w:cs="Calibri"/>
+              </w:rPr>
+              <w:t>се</w:t>
+            </w:r>
+            <w:proofErr w:type="spellEnd"/>
+            <w:r>
+              <w:rPr>
+                <w:rFonts w:ascii="Calibri" w:eastAsia="Calibri" w:hAnsi="Calibri" w:cs="Calibri"/>
+              </w:rPr>
+              <w:t xml:space="preserve"> </w:t>
+            </w:r>
+            <w:proofErr w:type="spellStart"/>
+            <w:r>
+              <w:rPr>
+                <w:rFonts w:ascii="Calibri" w:eastAsia="Calibri" w:hAnsi="Calibri" w:cs="Calibri"/>
+              </w:rPr>
+              <w:t>пада</w:t>
+            </w:r>
+            <w:proofErr w:type="spellEnd"/>
+            <w:r>
+              <w:rPr>
+                <w:rFonts w:ascii="Calibri" w:eastAsia="Calibri" w:hAnsi="Calibri" w:cs="Calibri"/>
+              </w:rPr>
+              <w:t xml:space="preserve"> </w:t>
+            </w:r>
+            <w:proofErr w:type="spellStart"/>
+            <w:r>
+              <w:rPr>
+                <w:rFonts w:ascii="Calibri" w:eastAsia="Calibri" w:hAnsi="Calibri" w:cs="Calibri"/>
+              </w:rPr>
+              <w:t>на</w:t>
+            </w:r>
+            <w:proofErr w:type="spellEnd"/>
+            <w:r>
+              <w:rPr>
+                <w:rFonts w:ascii="Calibri" w:eastAsia="Calibri" w:hAnsi="Calibri" w:cs="Calibri"/>
+              </w:rPr>
+              <w:t xml:space="preserve"> </w:t>
+            </w:r>
+            <w:proofErr w:type="spellStart"/>
+            <w:r>
+              <w:rPr>
+                <w:rFonts w:ascii="Calibri" w:eastAsia="Calibri" w:hAnsi="Calibri" w:cs="Calibri"/>
+              </w:rPr>
+              <w:t>мен</w:t>
+            </w:r>
+            <w:proofErr w:type="spellEnd"/>
+            <w:r>
+              <w:rPr>
+                <w:rFonts w:ascii="Calibri" w:eastAsia="Calibri" w:hAnsi="Calibri" w:cs="Calibri"/>
+              </w:rPr>
+              <w:t xml:space="preserve">. </w:t>
+            </w:r>
+            <w:proofErr w:type="spellStart"/>
+            <w:r>
+              <w:rPr>
+                <w:rFonts w:ascii="Calibri" w:eastAsia="Calibri" w:hAnsi="Calibri" w:cs="Calibri"/>
+              </w:rPr>
+              <w:t>Като</w:t>
+            </w:r>
+            <w:proofErr w:type="spellEnd"/>
+            <w:r>
+              <w:rPr>
+                <w:rFonts w:ascii="Calibri" w:eastAsia="Calibri" w:hAnsi="Calibri" w:cs="Calibri"/>
+              </w:rPr>
+              <w:t xml:space="preserve"> </w:t>
+            </w:r>
+            <w:proofErr w:type="spellStart"/>
+            <w:r>
+              <w:rPr>
+                <w:rFonts w:ascii="Calibri" w:eastAsia="Calibri" w:hAnsi="Calibri" w:cs="Calibri"/>
+              </w:rPr>
+              <w:t>за</w:t>
+            </w:r>
+            <w:proofErr w:type="spellEnd"/>
+            <w:r>
+              <w:rPr>
+                <w:rFonts w:ascii="Calibri" w:eastAsia="Calibri" w:hAnsi="Calibri" w:cs="Calibri"/>
+              </w:rPr>
+              <w:t xml:space="preserve"> </w:t>
+            </w:r>
+            <w:proofErr w:type="spellStart"/>
+            <w:r>
+              <w:rPr>
+                <w:rFonts w:ascii="Calibri" w:eastAsia="Calibri" w:hAnsi="Calibri" w:cs="Calibri"/>
+              </w:rPr>
+              <w:t>начало</w:t>
+            </w:r>
+            <w:proofErr w:type="spellEnd"/>
+            <w:r>
+              <w:rPr>
+                <w:rFonts w:ascii="Calibri" w:eastAsia="Calibri" w:hAnsi="Calibri" w:cs="Calibri"/>
+              </w:rPr>
+              <w:t xml:space="preserve"> </w:t>
+            </w:r>
+            <w:proofErr w:type="spellStart"/>
+            <w:r>
+              <w:rPr>
+                <w:rFonts w:ascii="Calibri" w:eastAsia="Calibri" w:hAnsi="Calibri" w:cs="Calibri"/>
+              </w:rPr>
+              <w:t>ще</w:t>
+            </w:r>
+            <w:proofErr w:type="spellEnd"/>
+            <w:r>
+              <w:rPr>
+                <w:rFonts w:ascii="Calibri" w:eastAsia="Calibri" w:hAnsi="Calibri" w:cs="Calibri"/>
+              </w:rPr>
+              <w:t xml:space="preserve"> </w:t>
+            </w:r>
+            <w:proofErr w:type="spellStart"/>
+            <w:r>
+              <w:rPr>
+                <w:rFonts w:ascii="Calibri" w:eastAsia="Calibri" w:hAnsi="Calibri" w:cs="Calibri"/>
+              </w:rPr>
+              <w:t>потърся</w:t>
+            </w:r>
+            <w:proofErr w:type="spellEnd"/>
+            <w:r>
+              <w:rPr>
+                <w:rFonts w:ascii="Calibri" w:eastAsia="Calibri" w:hAnsi="Calibri" w:cs="Calibri"/>
+              </w:rPr>
+              <w:t xml:space="preserve"> </w:t>
+            </w:r>
+            <w:proofErr w:type="spellStart"/>
+            <w:r>
+              <w:rPr>
+                <w:rFonts w:ascii="Calibri" w:eastAsia="Calibri" w:hAnsi="Calibri" w:cs="Calibri"/>
+              </w:rPr>
+              <w:t>институция</w:t>
+            </w:r>
+            <w:proofErr w:type="spellEnd"/>
+            <w:r>
+              <w:rPr>
+                <w:rFonts w:ascii="Calibri" w:eastAsia="Calibri" w:hAnsi="Calibri" w:cs="Calibri"/>
+              </w:rPr>
+              <w:t xml:space="preserve"> </w:t>
+            </w:r>
+            <w:proofErr w:type="spellStart"/>
+            <w:r>
+              <w:rPr>
+                <w:rFonts w:ascii="Calibri" w:eastAsia="Calibri" w:hAnsi="Calibri" w:cs="Calibri"/>
+              </w:rPr>
+              <w:t>за</w:t>
+            </w:r>
+            <w:proofErr w:type="spellEnd"/>
+            <w:r>
+              <w:rPr>
+                <w:rFonts w:ascii="Calibri" w:eastAsia="Calibri" w:hAnsi="Calibri" w:cs="Calibri"/>
+              </w:rPr>
+              <w:t xml:space="preserve"> </w:t>
+            </w:r>
+            <w:proofErr w:type="spellStart"/>
+            <w:r>
+              <w:rPr>
+                <w:rFonts w:ascii="Calibri" w:eastAsia="Calibri" w:hAnsi="Calibri" w:cs="Calibri"/>
+              </w:rPr>
+              <w:t>справяне</w:t>
+            </w:r>
+            <w:proofErr w:type="spellEnd"/>
+            <w:r>
+              <w:rPr>
+                <w:rFonts w:ascii="Calibri" w:eastAsia="Calibri" w:hAnsi="Calibri" w:cs="Calibri"/>
+              </w:rPr>
+              <w:t xml:space="preserve"> с </w:t>
+            </w:r>
+            <w:proofErr w:type="spellStart"/>
+            <w:proofErr w:type="gramStart"/>
+            <w:r>
+              <w:rPr>
+                <w:rFonts w:ascii="Calibri" w:eastAsia="Calibri" w:hAnsi="Calibri" w:cs="Calibri"/>
+              </w:rPr>
+              <w:t>неприятели</w:t>
+            </w:r>
+            <w:proofErr w:type="spellEnd"/>
             <w:r>
               <w:rPr>
                 <w:rFonts w:ascii="Calibri" w:eastAsia="Calibri" w:hAnsi="Calibri" w:cs="Calibri"/>
               </w:rPr>
               <w:t>(</w:t>
             </w:r>
+            <w:proofErr w:type="spellStart"/>
+            <w:proofErr w:type="gramEnd"/>
             <w:r>
               <w:rPr>
                 <w:rFonts w:ascii="Calibri" w:eastAsia="Calibri" w:hAnsi="Calibri" w:cs="Calibri"/>
               </w:rPr>
               <w:t>Гринч</w:t>
             </w:r>
+            <w:proofErr w:type="spellEnd"/>
             <w:r>
               <w:rPr>
                 <w:rFonts w:ascii="Calibri" w:eastAsia="Calibri" w:hAnsi="Calibri" w:cs="Calibri"/>
@@ -126,7 +454,595 @@
               <w:rPr>
                 <w:rFonts w:ascii="Calibri" w:eastAsia="Calibri" w:hAnsi="Calibri" w:cs="Calibri"/>
               </w:rPr>
-              <w:t>. Следващата стъпка е да се намери работна ръка, която да изработи подаръците без заплащане, защото парите са ограничен ресурс. На последно място, но не по важност, ще се свържем с необходимите компании, които да създадат един завършен и популярен образ на Дядо Коледа в социалните пространства.</w:t>
+              <w:t xml:space="preserve">. </w:t>
+            </w:r>
+            <w:proofErr w:type="spellStart"/>
+            <w:r>
+              <w:rPr>
+                <w:rFonts w:ascii="Calibri" w:eastAsia="Calibri" w:hAnsi="Calibri" w:cs="Calibri"/>
+              </w:rPr>
+              <w:t>Следващата</w:t>
+            </w:r>
+            <w:proofErr w:type="spellEnd"/>
+            <w:r>
+              <w:rPr>
+                <w:rFonts w:ascii="Calibri" w:eastAsia="Calibri" w:hAnsi="Calibri" w:cs="Calibri"/>
+              </w:rPr>
+              <w:t xml:space="preserve"> </w:t>
+            </w:r>
+            <w:proofErr w:type="spellStart"/>
+            <w:r>
+              <w:rPr>
+                <w:rFonts w:ascii="Calibri" w:eastAsia="Calibri" w:hAnsi="Calibri" w:cs="Calibri"/>
+              </w:rPr>
+              <w:t>стъпка</w:t>
+            </w:r>
+            <w:proofErr w:type="spellEnd"/>
+            <w:r>
+              <w:rPr>
+                <w:rFonts w:ascii="Calibri" w:eastAsia="Calibri" w:hAnsi="Calibri" w:cs="Calibri"/>
+              </w:rPr>
+              <w:t xml:space="preserve"> е </w:t>
+            </w:r>
+            <w:proofErr w:type="spellStart"/>
+            <w:r>
+              <w:rPr>
+                <w:rFonts w:ascii="Calibri" w:eastAsia="Calibri" w:hAnsi="Calibri" w:cs="Calibri"/>
+              </w:rPr>
+              <w:t>да</w:t>
+            </w:r>
+            <w:proofErr w:type="spellEnd"/>
+            <w:r>
+              <w:rPr>
+                <w:rFonts w:ascii="Calibri" w:eastAsia="Calibri" w:hAnsi="Calibri" w:cs="Calibri"/>
+              </w:rPr>
+              <w:t xml:space="preserve"> </w:t>
+            </w:r>
+            <w:proofErr w:type="spellStart"/>
+            <w:r>
+              <w:rPr>
+                <w:rFonts w:ascii="Calibri" w:eastAsia="Calibri" w:hAnsi="Calibri" w:cs="Calibri"/>
+              </w:rPr>
+              <w:t>се</w:t>
+            </w:r>
+            <w:proofErr w:type="spellEnd"/>
+            <w:r>
+              <w:rPr>
+                <w:rFonts w:ascii="Calibri" w:eastAsia="Calibri" w:hAnsi="Calibri" w:cs="Calibri"/>
+              </w:rPr>
+              <w:t xml:space="preserve"> </w:t>
+            </w:r>
+            <w:proofErr w:type="spellStart"/>
+            <w:r>
+              <w:rPr>
+                <w:rFonts w:ascii="Calibri" w:eastAsia="Calibri" w:hAnsi="Calibri" w:cs="Calibri"/>
+              </w:rPr>
+              <w:t>намери</w:t>
+            </w:r>
+            <w:proofErr w:type="spellEnd"/>
+            <w:r>
+              <w:rPr>
+                <w:rFonts w:ascii="Calibri" w:eastAsia="Calibri" w:hAnsi="Calibri" w:cs="Calibri"/>
+              </w:rPr>
+              <w:t xml:space="preserve"> </w:t>
+            </w:r>
+            <w:proofErr w:type="spellStart"/>
+            <w:r>
+              <w:rPr>
+                <w:rFonts w:ascii="Calibri" w:eastAsia="Calibri" w:hAnsi="Calibri" w:cs="Calibri"/>
+              </w:rPr>
+              <w:t>работна</w:t>
+            </w:r>
+            <w:proofErr w:type="spellEnd"/>
+            <w:r>
+              <w:rPr>
+                <w:rFonts w:ascii="Calibri" w:eastAsia="Calibri" w:hAnsi="Calibri" w:cs="Calibri"/>
+              </w:rPr>
+              <w:t xml:space="preserve"> </w:t>
+            </w:r>
+            <w:proofErr w:type="spellStart"/>
+            <w:r>
+              <w:rPr>
+                <w:rFonts w:ascii="Calibri" w:eastAsia="Calibri" w:hAnsi="Calibri" w:cs="Calibri"/>
+              </w:rPr>
+              <w:t>ръка</w:t>
+            </w:r>
+            <w:proofErr w:type="spellEnd"/>
+            <w:r>
+              <w:rPr>
+                <w:rFonts w:ascii="Calibri" w:eastAsia="Calibri" w:hAnsi="Calibri" w:cs="Calibri"/>
+              </w:rPr>
+              <w:t xml:space="preserve">, </w:t>
+            </w:r>
+            <w:proofErr w:type="spellStart"/>
+            <w:r>
+              <w:rPr>
+                <w:rFonts w:ascii="Calibri" w:eastAsia="Calibri" w:hAnsi="Calibri" w:cs="Calibri"/>
+              </w:rPr>
+              <w:t>която</w:t>
+            </w:r>
+            <w:proofErr w:type="spellEnd"/>
+            <w:r>
+              <w:rPr>
+                <w:rFonts w:ascii="Calibri" w:eastAsia="Calibri" w:hAnsi="Calibri" w:cs="Calibri"/>
+              </w:rPr>
+              <w:t xml:space="preserve"> </w:t>
+            </w:r>
+            <w:proofErr w:type="spellStart"/>
+            <w:r>
+              <w:rPr>
+                <w:rFonts w:ascii="Calibri" w:eastAsia="Calibri" w:hAnsi="Calibri" w:cs="Calibri"/>
+              </w:rPr>
+              <w:t>да</w:t>
+            </w:r>
+            <w:proofErr w:type="spellEnd"/>
+            <w:r>
+              <w:rPr>
+                <w:rFonts w:ascii="Calibri" w:eastAsia="Calibri" w:hAnsi="Calibri" w:cs="Calibri"/>
+              </w:rPr>
+              <w:t xml:space="preserve"> </w:t>
+            </w:r>
+            <w:proofErr w:type="spellStart"/>
+            <w:r>
+              <w:rPr>
+                <w:rFonts w:ascii="Calibri" w:eastAsia="Calibri" w:hAnsi="Calibri" w:cs="Calibri"/>
+              </w:rPr>
+              <w:t>изработи</w:t>
+            </w:r>
+            <w:proofErr w:type="spellEnd"/>
+            <w:r>
+              <w:rPr>
+                <w:rFonts w:ascii="Calibri" w:eastAsia="Calibri" w:hAnsi="Calibri" w:cs="Calibri"/>
+              </w:rPr>
+              <w:t xml:space="preserve"> </w:t>
+            </w:r>
+            <w:proofErr w:type="spellStart"/>
+            <w:r>
+              <w:rPr>
+                <w:rFonts w:ascii="Calibri" w:eastAsia="Calibri" w:hAnsi="Calibri" w:cs="Calibri"/>
+              </w:rPr>
+              <w:t>подаръците</w:t>
+            </w:r>
+            <w:proofErr w:type="spellEnd"/>
+            <w:r>
+              <w:rPr>
+                <w:rFonts w:ascii="Calibri" w:eastAsia="Calibri" w:hAnsi="Calibri" w:cs="Calibri"/>
+              </w:rPr>
+              <w:t xml:space="preserve"> </w:t>
+            </w:r>
+            <w:proofErr w:type="spellStart"/>
+            <w:r>
+              <w:rPr>
+                <w:rFonts w:ascii="Calibri" w:eastAsia="Calibri" w:hAnsi="Calibri" w:cs="Calibri"/>
+              </w:rPr>
+              <w:t>без</w:t>
+            </w:r>
+            <w:proofErr w:type="spellEnd"/>
+            <w:r>
+              <w:rPr>
+                <w:rFonts w:ascii="Calibri" w:eastAsia="Calibri" w:hAnsi="Calibri" w:cs="Calibri"/>
+              </w:rPr>
+              <w:t xml:space="preserve"> </w:t>
+            </w:r>
+            <w:proofErr w:type="spellStart"/>
+            <w:r>
+              <w:rPr>
+                <w:rFonts w:ascii="Calibri" w:eastAsia="Calibri" w:hAnsi="Calibri" w:cs="Calibri"/>
+              </w:rPr>
+              <w:t>заплащане</w:t>
+            </w:r>
+            <w:proofErr w:type="spellEnd"/>
+            <w:r>
+              <w:rPr>
+                <w:rFonts w:ascii="Calibri" w:eastAsia="Calibri" w:hAnsi="Calibri" w:cs="Calibri"/>
+              </w:rPr>
+              <w:t xml:space="preserve">, </w:t>
+            </w:r>
+            <w:proofErr w:type="spellStart"/>
+            <w:r>
+              <w:rPr>
+                <w:rFonts w:ascii="Calibri" w:eastAsia="Calibri" w:hAnsi="Calibri" w:cs="Calibri"/>
+              </w:rPr>
+              <w:t>защото</w:t>
+            </w:r>
+            <w:proofErr w:type="spellEnd"/>
+            <w:r>
+              <w:rPr>
+                <w:rFonts w:ascii="Calibri" w:eastAsia="Calibri" w:hAnsi="Calibri" w:cs="Calibri"/>
+              </w:rPr>
+              <w:t xml:space="preserve"> </w:t>
+            </w:r>
+            <w:proofErr w:type="spellStart"/>
+            <w:r>
+              <w:rPr>
+                <w:rFonts w:ascii="Calibri" w:eastAsia="Calibri" w:hAnsi="Calibri" w:cs="Calibri"/>
+              </w:rPr>
+              <w:t>парите</w:t>
+            </w:r>
+            <w:proofErr w:type="spellEnd"/>
+            <w:r>
+              <w:rPr>
+                <w:rFonts w:ascii="Calibri" w:eastAsia="Calibri" w:hAnsi="Calibri" w:cs="Calibri"/>
+              </w:rPr>
+              <w:t xml:space="preserve"> </w:t>
+            </w:r>
+            <w:proofErr w:type="spellStart"/>
+            <w:r>
+              <w:rPr>
+                <w:rFonts w:ascii="Calibri" w:eastAsia="Calibri" w:hAnsi="Calibri" w:cs="Calibri"/>
+              </w:rPr>
+              <w:t>са</w:t>
+            </w:r>
+            <w:proofErr w:type="spellEnd"/>
+            <w:r>
+              <w:rPr>
+                <w:rFonts w:ascii="Calibri" w:eastAsia="Calibri" w:hAnsi="Calibri" w:cs="Calibri"/>
+              </w:rPr>
+              <w:t xml:space="preserve"> </w:t>
+            </w:r>
+            <w:proofErr w:type="spellStart"/>
+            <w:r>
+              <w:rPr>
+                <w:rFonts w:ascii="Calibri" w:eastAsia="Calibri" w:hAnsi="Calibri" w:cs="Calibri"/>
+              </w:rPr>
+              <w:t>ограничен</w:t>
+            </w:r>
+            <w:proofErr w:type="spellEnd"/>
+            <w:r>
+              <w:rPr>
+                <w:rFonts w:ascii="Calibri" w:eastAsia="Calibri" w:hAnsi="Calibri" w:cs="Calibri"/>
+              </w:rPr>
+              <w:t xml:space="preserve"> </w:t>
+            </w:r>
+            <w:proofErr w:type="spellStart"/>
+            <w:r>
+              <w:rPr>
+                <w:rFonts w:ascii="Calibri" w:eastAsia="Calibri" w:hAnsi="Calibri" w:cs="Calibri"/>
+              </w:rPr>
+              <w:t>ресурс</w:t>
+            </w:r>
+            <w:proofErr w:type="spellEnd"/>
+            <w:r>
+              <w:rPr>
+                <w:rFonts w:ascii="Calibri" w:eastAsia="Calibri" w:hAnsi="Calibri" w:cs="Calibri"/>
+              </w:rPr>
+              <w:t xml:space="preserve">. </w:t>
+            </w:r>
+            <w:proofErr w:type="spellStart"/>
+            <w:r>
+              <w:rPr>
+                <w:rFonts w:ascii="Calibri" w:eastAsia="Calibri" w:hAnsi="Calibri" w:cs="Calibri"/>
+              </w:rPr>
+              <w:t>На</w:t>
+            </w:r>
+            <w:proofErr w:type="spellEnd"/>
+            <w:r>
+              <w:rPr>
+                <w:rFonts w:ascii="Calibri" w:eastAsia="Calibri" w:hAnsi="Calibri" w:cs="Calibri"/>
+              </w:rPr>
+              <w:t xml:space="preserve"> </w:t>
+            </w:r>
+            <w:proofErr w:type="spellStart"/>
+            <w:r>
+              <w:rPr>
+                <w:rFonts w:ascii="Calibri" w:eastAsia="Calibri" w:hAnsi="Calibri" w:cs="Calibri"/>
+              </w:rPr>
+              <w:t>последно</w:t>
+            </w:r>
+            <w:proofErr w:type="spellEnd"/>
+            <w:r>
+              <w:rPr>
+                <w:rFonts w:ascii="Calibri" w:eastAsia="Calibri" w:hAnsi="Calibri" w:cs="Calibri"/>
+              </w:rPr>
+              <w:t xml:space="preserve"> </w:t>
+            </w:r>
+            <w:proofErr w:type="spellStart"/>
+            <w:r>
+              <w:rPr>
+                <w:rFonts w:ascii="Calibri" w:eastAsia="Calibri" w:hAnsi="Calibri" w:cs="Calibri"/>
+              </w:rPr>
+              <w:t>място</w:t>
+            </w:r>
+            <w:proofErr w:type="spellEnd"/>
+            <w:r>
+              <w:rPr>
+                <w:rFonts w:ascii="Calibri" w:eastAsia="Calibri" w:hAnsi="Calibri" w:cs="Calibri"/>
+              </w:rPr>
+              <w:t xml:space="preserve">, </w:t>
+            </w:r>
+            <w:proofErr w:type="spellStart"/>
+            <w:r>
+              <w:rPr>
+                <w:rFonts w:ascii="Calibri" w:eastAsia="Calibri" w:hAnsi="Calibri" w:cs="Calibri"/>
+              </w:rPr>
+              <w:t>но</w:t>
+            </w:r>
+            <w:proofErr w:type="spellEnd"/>
+            <w:r>
+              <w:rPr>
+                <w:rFonts w:ascii="Calibri" w:eastAsia="Calibri" w:hAnsi="Calibri" w:cs="Calibri"/>
+              </w:rPr>
+              <w:t xml:space="preserve"> </w:t>
+            </w:r>
+            <w:proofErr w:type="spellStart"/>
+            <w:r>
+              <w:rPr>
+                <w:rFonts w:ascii="Calibri" w:eastAsia="Calibri" w:hAnsi="Calibri" w:cs="Calibri"/>
+              </w:rPr>
+              <w:t>не</w:t>
+            </w:r>
+            <w:proofErr w:type="spellEnd"/>
+            <w:r>
+              <w:rPr>
+                <w:rFonts w:ascii="Calibri" w:eastAsia="Calibri" w:hAnsi="Calibri" w:cs="Calibri"/>
+              </w:rPr>
+              <w:t xml:space="preserve"> </w:t>
+            </w:r>
+            <w:proofErr w:type="spellStart"/>
+            <w:r>
+              <w:rPr>
+                <w:rFonts w:ascii="Calibri" w:eastAsia="Calibri" w:hAnsi="Calibri" w:cs="Calibri"/>
+              </w:rPr>
+              <w:t>по</w:t>
+            </w:r>
+            <w:proofErr w:type="spellEnd"/>
+            <w:r>
+              <w:rPr>
+                <w:rFonts w:ascii="Calibri" w:eastAsia="Calibri" w:hAnsi="Calibri" w:cs="Calibri"/>
+              </w:rPr>
+              <w:t xml:space="preserve"> </w:t>
+            </w:r>
+            <w:proofErr w:type="spellStart"/>
+            <w:r>
+              <w:rPr>
+                <w:rFonts w:ascii="Calibri" w:eastAsia="Calibri" w:hAnsi="Calibri" w:cs="Calibri"/>
+              </w:rPr>
+              <w:t>важност</w:t>
+            </w:r>
+            <w:proofErr w:type="spellEnd"/>
+            <w:r>
+              <w:rPr>
+                <w:rFonts w:ascii="Calibri" w:eastAsia="Calibri" w:hAnsi="Calibri" w:cs="Calibri"/>
+              </w:rPr>
+              <w:t xml:space="preserve">, </w:t>
+            </w:r>
+            <w:proofErr w:type="spellStart"/>
+            <w:r>
+              <w:rPr>
+                <w:rFonts w:ascii="Calibri" w:eastAsia="Calibri" w:hAnsi="Calibri" w:cs="Calibri"/>
+              </w:rPr>
+              <w:t>ще</w:t>
+            </w:r>
+            <w:proofErr w:type="spellEnd"/>
+            <w:r>
+              <w:rPr>
+                <w:rFonts w:ascii="Calibri" w:eastAsia="Calibri" w:hAnsi="Calibri" w:cs="Calibri"/>
+              </w:rPr>
+              <w:t xml:space="preserve"> </w:t>
+            </w:r>
+            <w:proofErr w:type="spellStart"/>
+            <w:r>
+              <w:rPr>
+                <w:rFonts w:ascii="Calibri" w:eastAsia="Calibri" w:hAnsi="Calibri" w:cs="Calibri"/>
+              </w:rPr>
+              <w:t>се</w:t>
+            </w:r>
+            <w:proofErr w:type="spellEnd"/>
+            <w:r>
+              <w:rPr>
+                <w:rFonts w:ascii="Calibri" w:eastAsia="Calibri" w:hAnsi="Calibri" w:cs="Calibri"/>
+              </w:rPr>
+              <w:t xml:space="preserve"> </w:t>
+            </w:r>
+            <w:proofErr w:type="spellStart"/>
+            <w:r>
+              <w:rPr>
+                <w:rFonts w:ascii="Calibri" w:eastAsia="Calibri" w:hAnsi="Calibri" w:cs="Calibri"/>
+              </w:rPr>
+              <w:t>свържем</w:t>
+            </w:r>
+            <w:proofErr w:type="spellEnd"/>
+            <w:r>
+              <w:rPr>
+                <w:rFonts w:ascii="Calibri" w:eastAsia="Calibri" w:hAnsi="Calibri" w:cs="Calibri"/>
+              </w:rPr>
+              <w:t xml:space="preserve"> с </w:t>
+            </w:r>
+            <w:proofErr w:type="spellStart"/>
+            <w:r>
+              <w:rPr>
+                <w:rFonts w:ascii="Calibri" w:eastAsia="Calibri" w:hAnsi="Calibri" w:cs="Calibri"/>
+              </w:rPr>
+              <w:t>необходимите</w:t>
+            </w:r>
+            <w:proofErr w:type="spellEnd"/>
+            <w:r>
+              <w:rPr>
+                <w:rFonts w:ascii="Calibri" w:eastAsia="Calibri" w:hAnsi="Calibri" w:cs="Calibri"/>
+              </w:rPr>
+              <w:t xml:space="preserve"> </w:t>
+            </w:r>
+            <w:proofErr w:type="spellStart"/>
+            <w:r>
+              <w:rPr>
+                <w:rFonts w:ascii="Calibri" w:eastAsia="Calibri" w:hAnsi="Calibri" w:cs="Calibri"/>
+              </w:rPr>
+              <w:t>компании</w:t>
+            </w:r>
+            <w:proofErr w:type="spellEnd"/>
+            <w:r>
+              <w:rPr>
+                <w:rFonts w:ascii="Calibri" w:eastAsia="Calibri" w:hAnsi="Calibri" w:cs="Calibri"/>
+              </w:rPr>
+              <w:t xml:space="preserve">, </w:t>
+            </w:r>
+            <w:proofErr w:type="spellStart"/>
+            <w:r>
+              <w:rPr>
+                <w:rFonts w:ascii="Calibri" w:eastAsia="Calibri" w:hAnsi="Calibri" w:cs="Calibri"/>
+              </w:rPr>
+              <w:t>които</w:t>
+            </w:r>
+            <w:proofErr w:type="spellEnd"/>
+            <w:r>
+              <w:rPr>
+                <w:rFonts w:ascii="Calibri" w:eastAsia="Calibri" w:hAnsi="Calibri" w:cs="Calibri"/>
+              </w:rPr>
+              <w:t xml:space="preserve"> </w:t>
+            </w:r>
+            <w:proofErr w:type="spellStart"/>
+            <w:r>
+              <w:rPr>
+                <w:rFonts w:ascii="Calibri" w:eastAsia="Calibri" w:hAnsi="Calibri" w:cs="Calibri"/>
+              </w:rPr>
+              <w:t>да</w:t>
+            </w:r>
+            <w:proofErr w:type="spellEnd"/>
+            <w:r>
+              <w:rPr>
+                <w:rFonts w:ascii="Calibri" w:eastAsia="Calibri" w:hAnsi="Calibri" w:cs="Calibri"/>
+              </w:rPr>
+              <w:t xml:space="preserve"> </w:t>
+            </w:r>
+            <w:proofErr w:type="spellStart"/>
+            <w:r>
+              <w:rPr>
+                <w:rFonts w:ascii="Calibri" w:eastAsia="Calibri" w:hAnsi="Calibri" w:cs="Calibri"/>
+              </w:rPr>
+              <w:t>създадат</w:t>
+            </w:r>
+            <w:proofErr w:type="spellEnd"/>
+            <w:r>
+              <w:rPr>
+                <w:rFonts w:ascii="Calibri" w:eastAsia="Calibri" w:hAnsi="Calibri" w:cs="Calibri"/>
+              </w:rPr>
+              <w:t xml:space="preserve"> </w:t>
+            </w:r>
+            <w:proofErr w:type="spellStart"/>
+            <w:r>
+              <w:rPr>
+                <w:rFonts w:ascii="Calibri" w:eastAsia="Calibri" w:hAnsi="Calibri" w:cs="Calibri"/>
+              </w:rPr>
+              <w:t>един</w:t>
+            </w:r>
+            <w:proofErr w:type="spellEnd"/>
+            <w:r>
+              <w:rPr>
+                <w:rFonts w:ascii="Calibri" w:eastAsia="Calibri" w:hAnsi="Calibri" w:cs="Calibri"/>
+              </w:rPr>
+              <w:t xml:space="preserve"> </w:t>
+            </w:r>
+            <w:proofErr w:type="spellStart"/>
+            <w:r>
+              <w:rPr>
+                <w:rFonts w:ascii="Calibri" w:eastAsia="Calibri" w:hAnsi="Calibri" w:cs="Calibri"/>
+              </w:rPr>
+              <w:t>завършен</w:t>
+            </w:r>
+            <w:proofErr w:type="spellEnd"/>
+            <w:r>
+              <w:rPr>
+                <w:rFonts w:ascii="Calibri" w:eastAsia="Calibri" w:hAnsi="Calibri" w:cs="Calibri"/>
+              </w:rPr>
+              <w:t xml:space="preserve"> и </w:t>
+            </w:r>
+            <w:proofErr w:type="spellStart"/>
+            <w:r>
+              <w:rPr>
+                <w:rFonts w:ascii="Calibri" w:eastAsia="Calibri" w:hAnsi="Calibri" w:cs="Calibri"/>
+              </w:rPr>
+              <w:t>популярен</w:t>
+            </w:r>
+            <w:proofErr w:type="spellEnd"/>
+            <w:r>
+              <w:rPr>
+                <w:rFonts w:ascii="Calibri" w:eastAsia="Calibri" w:hAnsi="Calibri" w:cs="Calibri"/>
+              </w:rPr>
+              <w:t xml:space="preserve"> </w:t>
+            </w:r>
+            <w:proofErr w:type="spellStart"/>
+            <w:r>
+              <w:rPr>
+                <w:rFonts w:ascii="Calibri" w:eastAsia="Calibri" w:hAnsi="Calibri" w:cs="Calibri"/>
+              </w:rPr>
+              <w:t>образ</w:t>
+            </w:r>
+            <w:proofErr w:type="spellEnd"/>
+            <w:r>
+              <w:rPr>
+                <w:rFonts w:ascii="Calibri" w:eastAsia="Calibri" w:hAnsi="Calibri" w:cs="Calibri"/>
+              </w:rPr>
+              <w:t xml:space="preserve"> </w:t>
+            </w:r>
+            <w:proofErr w:type="spellStart"/>
+            <w:r>
+              <w:rPr>
+                <w:rFonts w:ascii="Calibri" w:eastAsia="Calibri" w:hAnsi="Calibri" w:cs="Calibri"/>
+              </w:rPr>
+              <w:t>на</w:t>
+            </w:r>
+            <w:proofErr w:type="spellEnd"/>
+            <w:r>
+              <w:rPr>
+                <w:rFonts w:ascii="Calibri" w:eastAsia="Calibri" w:hAnsi="Calibri" w:cs="Calibri"/>
+              </w:rPr>
+              <w:t xml:space="preserve"> </w:t>
+            </w:r>
+            <w:proofErr w:type="spellStart"/>
+            <w:r>
+              <w:rPr>
+                <w:rFonts w:ascii="Calibri" w:eastAsia="Calibri" w:hAnsi="Calibri" w:cs="Calibri"/>
+              </w:rPr>
+              <w:t>Дядо</w:t>
+            </w:r>
+            <w:proofErr w:type="spellEnd"/>
+            <w:r>
+              <w:rPr>
+                <w:rFonts w:ascii="Calibri" w:eastAsia="Calibri" w:hAnsi="Calibri" w:cs="Calibri"/>
+              </w:rPr>
+              <w:t xml:space="preserve"> </w:t>
+            </w:r>
+            <w:proofErr w:type="spellStart"/>
+            <w:r>
+              <w:rPr>
+                <w:rFonts w:ascii="Calibri" w:eastAsia="Calibri" w:hAnsi="Calibri" w:cs="Calibri"/>
+              </w:rPr>
+              <w:t>Коледа</w:t>
+            </w:r>
+            <w:proofErr w:type="spellEnd"/>
+            <w:r>
+              <w:rPr>
+                <w:rFonts w:ascii="Calibri" w:eastAsia="Calibri" w:hAnsi="Calibri" w:cs="Calibri"/>
+              </w:rPr>
+              <w:t xml:space="preserve"> в </w:t>
+            </w:r>
+            <w:proofErr w:type="spellStart"/>
+            <w:r>
+              <w:rPr>
+                <w:rFonts w:ascii="Calibri" w:eastAsia="Calibri" w:hAnsi="Calibri" w:cs="Calibri"/>
+              </w:rPr>
+              <w:t>социалните</w:t>
+            </w:r>
+            <w:proofErr w:type="spellEnd"/>
+            <w:r>
+              <w:rPr>
+                <w:rFonts w:ascii="Calibri" w:eastAsia="Calibri" w:hAnsi="Calibri" w:cs="Calibri"/>
+              </w:rPr>
+              <w:t xml:space="preserve"> </w:t>
+            </w:r>
+            <w:proofErr w:type="spellStart"/>
+            <w:r>
+              <w:rPr>
+                <w:rFonts w:ascii="Calibri" w:eastAsia="Calibri" w:hAnsi="Calibri" w:cs="Calibri"/>
+              </w:rPr>
+              <w:t>пространства</w:t>
+            </w:r>
+            <w:proofErr w:type="spellEnd"/>
+            <w:r>
+              <w:rPr>
+                <w:rFonts w:ascii="Calibri" w:eastAsia="Calibri" w:hAnsi="Calibri" w:cs="Calibri"/>
+              </w:rPr>
+              <w:t>.</w:t>
             </w:r>
           </w:p>
         </w:tc>
@@ -216,8 +1132,20 @@
                 <w:color w:val="FF0000"/>
                 <w:lang w:val="bg-BG"/>
               </w:rPr>
-              <w:t>до 3 макс</w:t>
-            </w:r>
+              <w:t xml:space="preserve">до 3 </w:t>
+            </w:r>
+            <w:proofErr w:type="spellStart"/>
+            <w:r>
+              <w:rPr>
+                <w:rFonts w:ascii="Calibri" w:eastAsia="Calibri" w:hAnsi="Calibri" w:cs="Calibri"/>
+                <w:b/>
+                <w:bCs/>
+                <w:color w:val="FF0000"/>
+                <w:lang w:val="bg-BG"/>
+              </w:rPr>
+              <w:t>макс</w:t>
+            </w:r>
+            <w:proofErr w:type="spellEnd"/>
             <w:r>
               <w:rPr>
                 <w:rFonts w:ascii="Calibri" w:eastAsia="Calibri" w:hAnsi="Calibri" w:cs="Calibri"/>
@@ -731,6 +1659,12 @@
                 <w:rFonts w:ascii="Calibri" w:eastAsia="Calibri" w:hAnsi="Calibri" w:cs="Calibri"/>
               </w:rPr>
             </w:pPr>
+            <w:r>
+              <w:rPr>
+                <w:rFonts w:ascii="Calibri" w:eastAsia="Calibri" w:hAnsi="Calibri" w:cs="Calibri"/>
+              </w:rPr>
+              <w:t>KILL THE WORLD</w:t>
+            </w:r>
           </w:p>
         </w:tc>
         <w:tc>
@@ -752,6 +1686,12 @@
                 <w:rFonts w:ascii="Calibri" w:eastAsia="Calibri" w:hAnsi="Calibri" w:cs="Calibri"/>
               </w:rPr>
             </w:pPr>
+            <w:r>
+              <w:rPr>
+                <w:rFonts w:ascii="Calibri" w:eastAsia="Calibri" w:hAnsi="Calibri" w:cs="Calibri"/>
+              </w:rPr>
+              <w:t>21.10.2021 / 14:39</w:t>
+            </w:r>
           </w:p>
         </w:tc>
       </w:tr>
@@ -802,6 +1742,12 @@
                 <w:rFonts w:ascii="Calibri" w:eastAsia="Calibri" w:hAnsi="Calibri" w:cs="Calibri"/>
               </w:rPr>
             </w:pPr>
+            <w:r>
+              <w:rPr>
+                <w:rFonts w:ascii="Calibri" w:eastAsia="Calibri" w:hAnsi="Calibri" w:cs="Calibri"/>
+              </w:rPr>
+              <w:t>KILL THE WORLD</w:t>
+            </w:r>
           </w:p>
         </w:tc>
         <w:tc>
@@ -823,6 +1769,12 @@
                 <w:rFonts w:ascii="Calibri" w:eastAsia="Calibri" w:hAnsi="Calibri" w:cs="Calibri"/>
               </w:rPr>
             </w:pPr>
+            <w:r>
+              <w:rPr>
+                <w:rFonts w:ascii="Calibri" w:eastAsia="Calibri" w:hAnsi="Calibri" w:cs="Calibri"/>
+              </w:rPr>
+              <w:t>23.10.2021 / 21:49</w:t>
+            </w:r>
           </w:p>
         </w:tc>
       </w:tr>
@@ -873,6 +1825,12 @@
                 <w:rFonts w:ascii="Calibri" w:eastAsia="Calibri" w:hAnsi="Calibri" w:cs="Calibri"/>
               </w:rPr>
             </w:pPr>
+            <w:r>
+              <w:rPr>
+                <w:rFonts w:ascii="Calibri" w:eastAsia="Calibri" w:hAnsi="Calibri" w:cs="Calibri"/>
+              </w:rPr>
+              <w:t>CHINA INC.</w:t>
+            </w:r>
           </w:p>
         </w:tc>
         <w:tc>
@@ -894,6 +1852,12 @@
                 <w:rFonts w:ascii="Calibri" w:eastAsia="Calibri" w:hAnsi="Calibri" w:cs="Calibri"/>
               </w:rPr>
             </w:pPr>
+            <w:r>
+              <w:rPr>
+                <w:rFonts w:ascii="Calibri" w:eastAsia="Calibri" w:hAnsi="Calibri" w:cs="Calibri"/>
+              </w:rPr>
+              <w:t>21.10.2021 / 14:48</w:t>
+            </w:r>
           </w:p>
         </w:tc>
       </w:tr>
@@ -945,6 +1909,12 @@
                 <w:rFonts w:ascii="Calibri" w:eastAsia="Calibri" w:hAnsi="Calibri" w:cs="Calibri"/>
               </w:rPr>
             </w:pPr>
+            <w:r>
+              <w:rPr>
+                <w:rFonts w:ascii="Calibri" w:eastAsia="Calibri" w:hAnsi="Calibri" w:cs="Calibri"/>
+              </w:rPr>
+              <w:t>CHINA INC.</w:t>
+            </w:r>
           </w:p>
         </w:tc>
         <w:tc>
@@ -966,6 +1936,12 @@
                 <w:rFonts w:ascii="Calibri" w:eastAsia="Calibri" w:hAnsi="Calibri" w:cs="Calibri"/>
               </w:rPr>
             </w:pPr>
+            <w:r>
+              <w:rPr>
+                <w:rFonts w:ascii="Calibri" w:eastAsia="Calibri" w:hAnsi="Calibri" w:cs="Calibri"/>
+              </w:rPr>
+              <w:t>23.10.2021 / 21:56</w:t>
+            </w:r>
           </w:p>
         </w:tc>
       </w:tr>

</xml_diff>